<commit_message>
Summary: Updating the readme files.
</commit_message>
<xml_diff>
--- a/utils/host-power-emulator/Read Me.docx
+++ b/utils/host-power-emulator/Read Me.docx
@@ -1,6 +1,6 @@
 
 <file path=word/document.xml><?xml version="1.0" encoding="utf-8"?>
-<w:document xmlns:wpc="http://schemas.microsoft.com/office/word/2010/wordprocessingCanvas" xmlns:mc="http://schemas.openxmlformats.org/markup-compatibility/2006" xmlns:o="urn:schemas-microsoft-com:office:office" xmlns:r="http://schemas.openxmlformats.org/officeDocument/2006/relationships" xmlns:m="http://schemas.openxmlformats.org/officeDocument/2006/math" xmlns:v="urn:schemas-microsoft-com:vml" xmlns:wp14="http://schemas.microsoft.com/office/word/2010/wordprocessingDrawing" xmlns:wp="http://schemas.openxmlformats.org/drawingml/2006/wordprocessingDrawing" xmlns:w10="urn:schemas-microsoft-com:office:word" xmlns:w="http://schemas.openxmlformats.org/wordprocessingml/2006/main" xmlns:w14="http://schemas.microsoft.com/office/word/2010/wordml" xmlns:wpg="http://schemas.microsoft.com/office/word/2010/wordprocessingGroup" xmlns:wpi="http://schemas.microsoft.com/office/word/2010/wordprocessingInk" xmlns:wne="http://schemas.microsoft.com/office/word/2006/wordml" xmlns:wps="http://schemas.microsoft.com/office/word/2010/wordprocessingShape" mc:Ignorable="w14 wp14">
+<w:document xmlns:ve="http://schemas.openxmlformats.org/markup-compatibility/2006" xmlns:o="urn:schemas-microsoft-com:office:office" xmlns:r="http://schemas.openxmlformats.org/officeDocument/2006/relationships" xmlns:m="http://schemas.openxmlformats.org/officeDocument/2006/math" xmlns:v="urn:schemas-microsoft-com:vml" xmlns:wp="http://schemas.openxmlformats.org/drawingml/2006/wordprocessingDrawing" xmlns:w10="urn:schemas-microsoft-com:office:word" xmlns:w="http://schemas.openxmlformats.org/wordprocessingml/2006/main" xmlns:wne="http://schemas.microsoft.com/office/word/2006/wordml">
   <w:body>
     <w:p>
       <w:pPr>
@@ -48,6 +48,23 @@
       </w:r>
       <w:r>
         <w:t xml:space="preserve"> This is an optional argument that allows the named host to have its data cloned for the purpose of emulating the named host.</w:t>
+      </w:r>
+    </w:p>
+    <w:p>
+      <w:r>
+        <w:rPr>
+          <w:b/>
+        </w:rPr>
+        <w:t>[stop-on-clone]</w:t>
+      </w:r>
+      <w:r>
+        <w:rPr>
+          <w:b/>
+        </w:rPr>
+        <w:t xml:space="preserve">: </w:t>
+      </w:r>
+      <w:r>
+        <w:t>This parameter stops the emulated Watt meter as soon as the cloning of the host calibration data has been completed. Thus it may be used to simply copy calibration data for one host to another.</w:t>
       </w:r>
     </w:p>
     <w:p>
@@ -330,9 +347,9 @@
     </w:p>
     <w:p/>
     <w:sectPr>
-      <w:headerReference w:type="default" r:id="rId8"/>
-      <w:footerReference w:type="even" r:id="rId9"/>
-      <w:footerReference w:type="default" r:id="rId10"/>
+      <w:headerReference w:type="default" r:id="rId7"/>
+      <w:footerReference w:type="even" r:id="rId8"/>
+      <w:footerReference w:type="default" r:id="rId9"/>
       <w:pgSz w:w="11906" w:h="16838" w:code="9"/>
       <w:pgMar w:top="1079" w:right="1797" w:bottom="902" w:left="1797" w:header="709" w:footer="709" w:gutter="0"/>
       <w:cols w:space="708"/>
@@ -344,7 +361,7 @@
 </file>
 
 <file path=word/endnotes.xml><?xml version="1.0" encoding="utf-8"?>
-<w:endnotes xmlns:wpc="http://schemas.microsoft.com/office/word/2010/wordprocessingCanvas" xmlns:mc="http://schemas.openxmlformats.org/markup-compatibility/2006" xmlns:o="urn:schemas-microsoft-com:office:office" xmlns:r="http://schemas.openxmlformats.org/officeDocument/2006/relationships" xmlns:m="http://schemas.openxmlformats.org/officeDocument/2006/math" xmlns:v="urn:schemas-microsoft-com:vml" xmlns:wp14="http://schemas.microsoft.com/office/word/2010/wordprocessingDrawing" xmlns:wp="http://schemas.openxmlformats.org/drawingml/2006/wordprocessingDrawing" xmlns:w10="urn:schemas-microsoft-com:office:word" xmlns:w="http://schemas.openxmlformats.org/wordprocessingml/2006/main" xmlns:w14="http://schemas.microsoft.com/office/word/2010/wordml" xmlns:wpg="http://schemas.microsoft.com/office/word/2010/wordprocessingGroup" xmlns:wpi="http://schemas.microsoft.com/office/word/2010/wordprocessingInk" xmlns:wne="http://schemas.microsoft.com/office/word/2006/wordml" xmlns:wps="http://schemas.microsoft.com/office/word/2010/wordprocessingShape" mc:Ignorable="w14 wp14">
+<w:endnotes xmlns:ve="http://schemas.openxmlformats.org/markup-compatibility/2006" xmlns:o="urn:schemas-microsoft-com:office:office" xmlns:r="http://schemas.openxmlformats.org/officeDocument/2006/relationships" xmlns:m="http://schemas.openxmlformats.org/officeDocument/2006/math" xmlns:v="urn:schemas-microsoft-com:vml" xmlns:wp="http://schemas.openxmlformats.org/drawingml/2006/wordprocessingDrawing" xmlns:w10="urn:schemas-microsoft-com:office:word" xmlns:w="http://schemas.openxmlformats.org/wordprocessingml/2006/main" xmlns:wne="http://schemas.microsoft.com/office/word/2006/wordml">
   <w:endnote w:type="separator" w:id="-1">
     <w:p>
       <w:r>
@@ -363,7 +380,7 @@
 </file>
 
 <file path=word/footer1.xml><?xml version="1.0" encoding="utf-8"?>
-<w:ftr xmlns:wpc="http://schemas.microsoft.com/office/word/2010/wordprocessingCanvas" xmlns:mc="http://schemas.openxmlformats.org/markup-compatibility/2006" xmlns:o="urn:schemas-microsoft-com:office:office" xmlns:r="http://schemas.openxmlformats.org/officeDocument/2006/relationships" xmlns:m="http://schemas.openxmlformats.org/officeDocument/2006/math" xmlns:v="urn:schemas-microsoft-com:vml" xmlns:wp14="http://schemas.microsoft.com/office/word/2010/wordprocessingDrawing" xmlns:wp="http://schemas.openxmlformats.org/drawingml/2006/wordprocessingDrawing" xmlns:w10="urn:schemas-microsoft-com:office:word" xmlns:w="http://schemas.openxmlformats.org/wordprocessingml/2006/main" xmlns:w14="http://schemas.microsoft.com/office/word/2010/wordml" xmlns:wpg="http://schemas.microsoft.com/office/word/2010/wordprocessingGroup" xmlns:wpi="http://schemas.microsoft.com/office/word/2010/wordprocessingInk" xmlns:wne="http://schemas.microsoft.com/office/word/2006/wordml" xmlns:wps="http://schemas.microsoft.com/office/word/2010/wordprocessingShape" mc:Ignorable="w14 wp14">
+<w:ftr xmlns:ve="http://schemas.openxmlformats.org/markup-compatibility/2006" xmlns:o="urn:schemas-microsoft-com:office:office" xmlns:r="http://schemas.openxmlformats.org/officeDocument/2006/relationships" xmlns:m="http://schemas.openxmlformats.org/officeDocument/2006/math" xmlns:v="urn:schemas-microsoft-com:vml" xmlns:wp="http://schemas.openxmlformats.org/drawingml/2006/wordprocessingDrawing" xmlns:w10="urn:schemas-microsoft-com:office:word" xmlns:w="http://schemas.openxmlformats.org/wordprocessingml/2006/main" xmlns:wne="http://schemas.microsoft.com/office/word/2006/wordml">
   <w:p>
     <w:pPr>
       <w:pStyle w:val="Footer"/>
@@ -401,7 +418,7 @@
 </file>
 
 <file path=word/footer2.xml><?xml version="1.0" encoding="utf-8"?>
-<w:ftr xmlns:wpc="http://schemas.microsoft.com/office/word/2010/wordprocessingCanvas" xmlns:mc="http://schemas.openxmlformats.org/markup-compatibility/2006" xmlns:o="urn:schemas-microsoft-com:office:office" xmlns:r="http://schemas.openxmlformats.org/officeDocument/2006/relationships" xmlns:m="http://schemas.openxmlformats.org/officeDocument/2006/math" xmlns:v="urn:schemas-microsoft-com:vml" xmlns:wp14="http://schemas.microsoft.com/office/word/2010/wordprocessingDrawing" xmlns:wp="http://schemas.openxmlformats.org/drawingml/2006/wordprocessingDrawing" xmlns:w10="urn:schemas-microsoft-com:office:word" xmlns:w="http://schemas.openxmlformats.org/wordprocessingml/2006/main" xmlns:w14="http://schemas.microsoft.com/office/word/2010/wordml" xmlns:wpg="http://schemas.microsoft.com/office/word/2010/wordprocessingGroup" xmlns:wpi="http://schemas.microsoft.com/office/word/2010/wordprocessingInk" xmlns:wne="http://schemas.microsoft.com/office/word/2006/wordml" xmlns:wps="http://schemas.microsoft.com/office/word/2010/wordprocessingShape" mc:Ignorable="w14 wp14">
+<w:ftr xmlns:ve="http://schemas.openxmlformats.org/markup-compatibility/2006" xmlns:o="urn:schemas-microsoft-com:office:office" xmlns:r="http://schemas.openxmlformats.org/officeDocument/2006/relationships" xmlns:m="http://schemas.openxmlformats.org/officeDocument/2006/math" xmlns:v="urn:schemas-microsoft-com:vml" xmlns:wp="http://schemas.openxmlformats.org/drawingml/2006/wordprocessingDrawing" xmlns:w10="urn:schemas-microsoft-com:office:word" xmlns:w="http://schemas.openxmlformats.org/wordprocessingml/2006/main" xmlns:wne="http://schemas.microsoft.com/office/word/2006/wordml">
   <w:p>
     <w:pPr>
       <w:pStyle w:val="Footer"/>
@@ -455,7 +472,7 @@
 </file>
 
 <file path=word/footnotes.xml><?xml version="1.0" encoding="utf-8"?>
-<w:footnotes xmlns:wpc="http://schemas.microsoft.com/office/word/2010/wordprocessingCanvas" xmlns:mc="http://schemas.openxmlformats.org/markup-compatibility/2006" xmlns:o="urn:schemas-microsoft-com:office:office" xmlns:r="http://schemas.openxmlformats.org/officeDocument/2006/relationships" xmlns:m="http://schemas.openxmlformats.org/officeDocument/2006/math" xmlns:v="urn:schemas-microsoft-com:vml" xmlns:wp14="http://schemas.microsoft.com/office/word/2010/wordprocessingDrawing" xmlns:wp="http://schemas.openxmlformats.org/drawingml/2006/wordprocessingDrawing" xmlns:w10="urn:schemas-microsoft-com:office:word" xmlns:w="http://schemas.openxmlformats.org/wordprocessingml/2006/main" xmlns:w14="http://schemas.microsoft.com/office/word/2010/wordml" xmlns:wpg="http://schemas.microsoft.com/office/word/2010/wordprocessingGroup" xmlns:wpi="http://schemas.microsoft.com/office/word/2010/wordprocessingInk" xmlns:wne="http://schemas.microsoft.com/office/word/2006/wordml" xmlns:wps="http://schemas.microsoft.com/office/word/2010/wordprocessingShape" mc:Ignorable="w14 wp14">
+<w:footnotes xmlns:ve="http://schemas.openxmlformats.org/markup-compatibility/2006" xmlns:o="urn:schemas-microsoft-com:office:office" xmlns:r="http://schemas.openxmlformats.org/officeDocument/2006/relationships" xmlns:m="http://schemas.openxmlformats.org/officeDocument/2006/math" xmlns:v="urn:schemas-microsoft-com:vml" xmlns:wp="http://schemas.openxmlformats.org/drawingml/2006/wordprocessingDrawing" xmlns:w10="urn:schemas-microsoft-com:office:word" xmlns:w="http://schemas.openxmlformats.org/wordprocessingml/2006/main" xmlns:wne="http://schemas.microsoft.com/office/word/2006/wordml">
   <w:footnote w:type="separator" w:id="-1">
     <w:p>
       <w:r>
@@ -474,7 +491,7 @@
 </file>
 
 <file path=word/header1.xml><?xml version="1.0" encoding="utf-8"?>
-<w:hdr xmlns:wpc="http://schemas.microsoft.com/office/word/2010/wordprocessingCanvas" xmlns:mc="http://schemas.openxmlformats.org/markup-compatibility/2006" xmlns:o="urn:schemas-microsoft-com:office:office" xmlns:r="http://schemas.openxmlformats.org/officeDocument/2006/relationships" xmlns:m="http://schemas.openxmlformats.org/officeDocument/2006/math" xmlns:v="urn:schemas-microsoft-com:vml" xmlns:wp14="http://schemas.microsoft.com/office/word/2010/wordprocessingDrawing" xmlns:wp="http://schemas.openxmlformats.org/drawingml/2006/wordprocessingDrawing" xmlns:w10="urn:schemas-microsoft-com:office:word" xmlns:w="http://schemas.openxmlformats.org/wordprocessingml/2006/main" xmlns:w14="http://schemas.microsoft.com/office/word/2010/wordml" xmlns:wpg="http://schemas.microsoft.com/office/word/2010/wordprocessingGroup" xmlns:wpi="http://schemas.microsoft.com/office/word/2010/wordprocessingInk" xmlns:wne="http://schemas.microsoft.com/office/word/2006/wordml" xmlns:wps="http://schemas.microsoft.com/office/word/2010/wordprocessingShape" mc:Ignorable="w14 wp14">
+<w:hdr xmlns:ve="http://schemas.openxmlformats.org/markup-compatibility/2006" xmlns:o="urn:schemas-microsoft-com:office:office" xmlns:r="http://schemas.openxmlformats.org/officeDocument/2006/relationships" xmlns:m="http://schemas.openxmlformats.org/officeDocument/2006/math" xmlns:v="urn:schemas-microsoft-com:vml" xmlns:wp="http://schemas.openxmlformats.org/drawingml/2006/wordprocessingDrawing" xmlns:w10="urn:schemas-microsoft-com:office:word" xmlns:w="http://schemas.openxmlformats.org/wordprocessingml/2006/main" xmlns:wne="http://schemas.microsoft.com/office/word/2006/wordml">
   <w:tbl>
     <w:tblPr>
       <w:tblStyle w:val="TableGrid"/>
@@ -487,7 +504,7 @@
         <w:insideH w:val="none" w:sz="0" w:space="0" w:color="auto"/>
         <w:insideV w:val="none" w:sz="0" w:space="0" w:color="auto"/>
       </w:tblBorders>
-      <w:tblLook w:val="01E0" w:firstRow="1" w:lastRow="1" w:firstColumn="1" w:lastColumn="1" w:noHBand="0" w:noVBand="0"/>
+      <w:tblLook w:val="01E0"/>
     </w:tblPr>
     <w:tblGrid>
       <w:gridCol w:w="2842"/>
@@ -538,7 +555,7 @@
 </file>
 
 <file path=word/numbering.xml><?xml version="1.0" encoding="utf-8"?>
-<w:numbering xmlns:wpc="http://schemas.microsoft.com/office/word/2010/wordprocessingCanvas" xmlns:mc="http://schemas.openxmlformats.org/markup-compatibility/2006" xmlns:o="urn:schemas-microsoft-com:office:office" xmlns:r="http://schemas.openxmlformats.org/officeDocument/2006/relationships" xmlns:m="http://schemas.openxmlformats.org/officeDocument/2006/math" xmlns:v="urn:schemas-microsoft-com:vml" xmlns:wp14="http://schemas.microsoft.com/office/word/2010/wordprocessingDrawing" xmlns:wp="http://schemas.openxmlformats.org/drawingml/2006/wordprocessingDrawing" xmlns:w10="urn:schemas-microsoft-com:office:word" xmlns:w="http://schemas.openxmlformats.org/wordprocessingml/2006/main" xmlns:w14="http://schemas.microsoft.com/office/word/2010/wordml" xmlns:wpg="http://schemas.microsoft.com/office/word/2010/wordprocessingGroup" xmlns:wpi="http://schemas.microsoft.com/office/word/2010/wordprocessingInk" xmlns:wne="http://schemas.microsoft.com/office/word/2006/wordml" xmlns:wps="http://schemas.microsoft.com/office/word/2010/wordprocessingShape" mc:Ignorable="w14 wp14">
+<w:numbering xmlns:ve="http://schemas.openxmlformats.org/markup-compatibility/2006" xmlns:o="urn:schemas-microsoft-com:office:office" xmlns:r="http://schemas.openxmlformats.org/officeDocument/2006/relationships" xmlns:m="http://schemas.openxmlformats.org/officeDocument/2006/math" xmlns:v="urn:schemas-microsoft-com:vml" xmlns:wp="http://schemas.openxmlformats.org/drawingml/2006/wordprocessingDrawing" xmlns:w10="urn:schemas-microsoft-com:office:word" xmlns:w="http://schemas.openxmlformats.org/wordprocessingml/2006/main" xmlns:wne="http://schemas.microsoft.com/office/word/2006/wordml">
   <w:abstractNum w:abstractNumId="0">
     <w:nsid w:val="FFFFFF7C"/>
     <w:multiLevelType w:val="singleLevel"/>
@@ -1524,7 +1541,7 @@
 </file>
 
 <file path=word/styles.xml><?xml version="1.0" encoding="utf-8"?>
-<w:styles xmlns:mc="http://schemas.openxmlformats.org/markup-compatibility/2006" xmlns:r="http://schemas.openxmlformats.org/officeDocument/2006/relationships" xmlns:w="http://schemas.openxmlformats.org/wordprocessingml/2006/main" xmlns:w14="http://schemas.microsoft.com/office/word/2010/wordml" mc:Ignorable="w14">
+<w:styles xmlns:r="http://schemas.openxmlformats.org/officeDocument/2006/relationships" xmlns:w="http://schemas.openxmlformats.org/wordprocessingml/2006/main">
   <w:docDefaults>
     <w:rPrDefault>
       <w:rPr>
@@ -1841,6 +1858,7 @@
     <w:uiPriority w:val="99"/>
     <w:semiHidden/>
     <w:unhideWhenUsed/>
+    <w:qFormat/>
     <w:tblPr>
       <w:tblInd w:w="0" w:type="dxa"/>
       <w:tblCellMar>
@@ -1862,6 +1880,7 @@
     <w:basedOn w:val="TableNormal"/>
     <w:rsid w:val="00403FAA"/>
     <w:tblPr>
+      <w:tblInd w:w="0" w:type="dxa"/>
       <w:tblBorders>
         <w:top w:val="single" w:sz="4" w:space="0" w:color="auto"/>
         <w:left w:val="single" w:sz="4" w:space="0" w:color="auto"/>
@@ -1870,6 +1889,12 @@
         <w:insideH w:val="single" w:sz="4" w:space="0" w:color="auto"/>
         <w:insideV w:val="single" w:sz="4" w:space="0" w:color="auto"/>
       </w:tblBorders>
+      <w:tblCellMar>
+        <w:top w:w="0" w:type="dxa"/>
+        <w:left w:w="108" w:type="dxa"/>
+        <w:bottom w:w="0" w:type="dxa"/>
+        <w:right w:w="108" w:type="dxa"/>
+      </w:tblCellMar>
     </w:tblPr>
   </w:style>
   <w:style w:type="paragraph" w:styleId="Header">

</xml_diff>